<commit_message>
added Q1 and Q2
</commit_message>
<xml_diff>
--- a/homework4/dry.docx
+++ b/homework4/dry.docx
@@ -6,7 +6,6 @@
       <w:pPr>
         <w:pStyle w:val="Title"/>
         <w:rPr>
-          <w:rFonts w:hint="cs"/>
           <w:szCs w:val="44"/>
           <w:rtl/>
         </w:rPr>
@@ -63,7 +62,6 @@
           <w:numId w:val="18"/>
         </w:numPr>
         <w:rPr>
-          <w:rFonts w:hint="cs"/>
           <w:rtl/>
         </w:rPr>
       </w:pPr>
@@ -124,14 +122,7 @@
           <w:rFonts w:hint="cs"/>
           <w:rtl/>
         </w:rPr>
-        <w:t>)</w:t>
-      </w:r>
-      <w:r>
-        <w:rPr>
-          <w:rFonts w:hint="cs"/>
-          <w:rtl/>
-        </w:rPr>
-        <w:t xml:space="preserve">, בכך הוא פותר את הבעיה של יצירת המחלקה היורשת המתאימה של </w:t>
+        <w:t xml:space="preserve">), בכך הוא פותר את הבעיה של יצירת המחלקה היורשת המתאימה של </w:t>
       </w:r>
       <w:r>
         <w:t>Greeting</w:t>
@@ -301,14 +292,7 @@
           <w:rFonts w:hint="cs"/>
           <w:rtl/>
         </w:rPr>
-        <w:t xml:space="preserve"> של אובייקט זה </w:t>
-      </w:r>
-      <w:r>
-        <w:rPr>
-          <w:rFonts w:hint="cs"/>
-          <w:rtl/>
-        </w:rPr>
-        <w:t xml:space="preserve">עם שם האדם (השדה </w:t>
+        <w:t xml:space="preserve"> של אובייקט זה עם שם האדם (השדה </w:t>
       </w:r>
       <w:r>
         <w:t>name</w:t>
@@ -318,21 +302,13 @@
           <w:rFonts w:hint="cs"/>
           <w:rtl/>
         </w:rPr>
-        <w:t>)</w:t>
-      </w:r>
-      <w:r>
-        <w:rPr>
-          <w:rFonts w:hint="cs"/>
-          <w:rtl/>
-        </w:rPr>
-        <w:t>.</w:t>
+        <w:t>).</w:t>
       </w:r>
     </w:p>
     <w:p>
       <w:pPr>
         <w:ind w:left="360"/>
         <w:rPr>
-          <w:rFonts w:hint="cs"/>
           <w:rtl/>
         </w:rPr>
       </w:pPr>
@@ -460,10 +436,7 @@
         </w:rPr>
       </w:pPr>
     </w:p>
-    <w:p>
-      <w:bookmarkStart w:id="0" w:name="_GoBack"/>
-      <w:bookmarkEnd w:id="0"/>
-    </w:p>
+    <w:p/>
     <w:p>
       <w:pPr>
         <w:pStyle w:val="Title"/>
@@ -493,7 +466,166 @@
           <w:rFonts w:hint="cs"/>
           <w:rtl/>
         </w:rPr>
-        <w:t>.</w:t>
+        <w:t xml:space="preserve">הפתרון המוצע מפר את </w:t>
+      </w:r>
+      <w:r>
+        <w:rPr>
+          <w:rtl/>
+        </w:rPr>
+        <w:t>עיקרון הפתיחות/סגירות</w:t>
+      </w:r>
+      <w:r>
+        <w:rPr>
+          <w:rFonts w:hint="cs"/>
+          <w:rtl/>
+        </w:rPr>
+        <w:t xml:space="preserve"> שכן במידה ונרצה להוסיף עוד יכול</w:t>
+      </w:r>
+      <w:r>
+        <w:rPr>
+          <w:rFonts w:hint="cs"/>
+          <w:rtl/>
+        </w:rPr>
+        <w:t>ת</w:t>
+      </w:r>
+      <w:r>
+        <w:rPr>
+          <w:rFonts w:hint="cs"/>
+          <w:rtl/>
+        </w:rPr>
+        <w:t xml:space="preserve"> כתיבה עתידית למשל לשרת </w:t>
+      </w:r>
+      <w:r>
+        <w:rPr>
+          <w:rFonts w:hint="cs"/>
+        </w:rPr>
+        <w:t>SQL</w:t>
+      </w:r>
+      <w:r>
+        <w:rPr>
+          <w:rFonts w:hint="cs"/>
+          <w:rtl/>
+        </w:rPr>
+        <w:t xml:space="preserve"> נצתרך להוסיף פונקציה חדשה, ולגעת בכל הקוד שקשור לקריאות פונצקיות אלה.</w:t>
+      </w:r>
+    </w:p>
+    <w:p>
+      <w:pPr>
+        <w:pStyle w:val="ListParagraph"/>
+      </w:pPr>
+      <w:r>
+        <w:rPr>
+          <w:rFonts w:hint="cs"/>
+          <w:rtl/>
+        </w:rPr>
+        <w:t>לעומת זאת במידה ונחליף את המימוש במימוש הבא:</w:t>
+      </w:r>
+    </w:p>
+    <w:p>
+      <w:pPr>
+        <w:ind w:left="360"/>
+        <w:rPr>
+          <w:rtl/>
+        </w:rPr>
+      </w:pPr>
+      <w:bookmarkStart w:id="0" w:name="_GoBack"/>
+      <w:r>
+        <w:rPr>
+          <w:noProof/>
+          <w:rtl/>
+          <w:lang w:val="he-IL"/>
+        </w:rPr>
+        <w:drawing>
+          <wp:inline distT="0" distB="0" distL="0" distR="0">
+            <wp:extent cx="5581650" cy="3067050"/>
+            <wp:effectExtent l="0" t="0" r="0" b="0"/>
+            <wp:docPr id="8" name="Picture 8"/>
+            <wp:cNvGraphicFramePr>
+              <a:graphicFrameLocks xmlns:a="http://schemas.openxmlformats.org/drawingml/2006/main" noChangeAspect="1"/>
+            </wp:cNvGraphicFramePr>
+            <a:graphic xmlns:a="http://schemas.openxmlformats.org/drawingml/2006/main">
+              <a:graphicData uri="http://schemas.openxmlformats.org/drawingml/2006/picture">
+                <pic:pic xmlns:pic="http://schemas.openxmlformats.org/drawingml/2006/picture">
+                  <pic:nvPicPr>
+                    <pic:cNvPr id="8" name="Employee.png"/>
+                    <pic:cNvPicPr/>
+                  </pic:nvPicPr>
+                  <pic:blipFill>
+                    <a:blip r:embed="rId9"/>
+                    <a:stretch>
+                      <a:fillRect/>
+                    </a:stretch>
+                  </pic:blipFill>
+                  <pic:spPr>
+                    <a:xfrm>
+                      <a:off x="0" y="0"/>
+                      <a:ext cx="5581650" cy="3067050"/>
+                    </a:xfrm>
+                    <a:prstGeom prst="rect">
+                      <a:avLst/>
+                    </a:prstGeom>
+                  </pic:spPr>
+                </pic:pic>
+              </a:graphicData>
+            </a:graphic>
+          </wp:inline>
+        </w:drawing>
+      </w:r>
+      <w:bookmarkEnd w:id="0"/>
+    </w:p>
+    <w:p>
+      <w:pPr>
+        <w:pStyle w:val="ListParagraph"/>
+        <w:rPr>
+          <w:rFonts w:hint="cs"/>
+        </w:rPr>
+      </w:pPr>
+      <w:r>
+        <w:rPr>
+          <w:rFonts w:hint="cs"/>
+          <w:rtl/>
+        </w:rPr>
+        <w:t xml:space="preserve">כלומר, העובד יכיל </w:t>
+      </w:r>
+      <w:r>
+        <w:t>Interface</w:t>
+      </w:r>
+      <w:r>
+        <w:rPr>
+          <w:rFonts w:hint="cs"/>
+          <w:rtl/>
+        </w:rPr>
+        <w:t xml:space="preserve"> לכתיבת מידע. כאשר נרצה לכתוב מידע נקרא לפונקציה </w:t>
+      </w:r>
+      <w:r>
+        <w:t>write</w:t>
+      </w:r>
+      <w:r>
+        <w:rPr>
+          <w:rFonts w:hint="cs"/>
+          <w:rtl/>
+        </w:rPr>
+        <w:t xml:space="preserve"> של </w:t>
+      </w:r>
+      <w:r>
+        <w:t>Interface</w:t>
+      </w:r>
+      <w:r>
+        <w:rPr>
+          <w:rFonts w:hint="cs"/>
+          <w:rtl/>
+        </w:rPr>
+        <w:t xml:space="preserve"> זה. בעת יצירת העובד נממש </w:t>
+      </w:r>
+      <w:r>
+        <w:t>interface</w:t>
+      </w:r>
+      <w:r>
+        <w:rPr>
+          <w:rFonts w:hint="cs"/>
+          <w:rtl/>
+        </w:rPr>
+        <w:t xml:space="preserve"> זה בעזרת אחד מבניו. במידה ונכניס יכולת חדשה רק נצרך ליצור מחלקה חדשה שיורשת ממנו וזהו.</w:t>
       </w:r>
     </w:p>
     <w:p>
@@ -509,7 +641,71 @@
           <w:rFonts w:hint="cs"/>
           <w:rtl/>
         </w:rPr>
+        <w:t xml:space="preserve">העקרון המופר הוא עקרון ההחלפה של ליסקוב. למרות שנשמע הגיוני </w:t>
+      </w:r>
+      <w:r>
+        <w:rPr>
+          <w:rFonts w:hint="cs"/>
+          <w:rtl/>
+        </w:rPr>
+        <w:t>שריבוע יירש ממלבן מכיוון ש</w:t>
+      </w:r>
+      <w:r>
+        <w:rPr>
+          <w:rFonts w:hint="cs"/>
+          <w:rtl/>
+        </w:rPr>
+        <w:t>ר</w:t>
+      </w:r>
+      <w:r>
+        <w:rPr>
+          <w:rFonts w:hint="cs"/>
+          <w:rtl/>
+        </w:rPr>
+        <w:t xml:space="preserve">יבוע הוא סוג של מלבן, בפועל למלבן יהיו מתודות אשר אין בהן צורך בריבוע, למשל </w:t>
+      </w:r>
+      <w:proofErr w:type="spellStart"/>
+      <w:r>
+        <w:t>setWidth</w:t>
+      </w:r>
+      <w:proofErr w:type="spellEnd"/>
+      <w:r>
+        <w:rPr>
+          <w:rFonts w:hint="cs"/>
+          <w:rtl/>
+        </w:rPr>
+        <w:t xml:space="preserve"> ו-</w:t>
+      </w:r>
+      <w:proofErr w:type="spellStart"/>
+      <w:r>
+        <w:t>setWidth</w:t>
+      </w:r>
+      <w:proofErr w:type="spellEnd"/>
+      <w:r>
+        <w:rPr>
+          <w:rFonts w:hint="cs"/>
+          <w:rtl/>
+        </w:rPr>
+        <w:t>, כאשר ריבוע צריך רק אחת מהן</w:t>
+      </w:r>
+      <w:r>
+        <w:rPr>
+          <w:rFonts w:hint="cs"/>
+          <w:rtl/>
+        </w:rPr>
         <w:t>.</w:t>
+      </w:r>
+    </w:p>
+    <w:p>
+      <w:pPr>
+        <w:pStyle w:val="ListParagraph"/>
+      </w:pPr>
+      <w:r>
+        <w:rPr>
+          <w:rFonts w:hint="cs"/>
+          <w:rtl/>
+        </w:rPr>
+        <w:t>בפועל קיים מצב בו אם נקבל ריבוע במקום מלבן לא נוכל להשתמש בו כהלכה.</w:t>
       </w:r>
     </w:p>
     <w:p>
@@ -525,6 +721,80 @@
           <w:rFonts w:hint="cs"/>
           <w:rtl/>
         </w:rPr>
+        <w:t>אחד היתרונות של ה</w:t>
+      </w:r>
+      <w:r>
+        <w:t>design pattern</w:t>
+      </w:r>
+      <w:r>
+        <w:rPr>
+          <w:rFonts w:hint="cs"/>
+          <w:rtl/>
+        </w:rPr>
+        <w:t xml:space="preserve"> </w:t>
+      </w:r>
+      <w:r>
+        <w:rPr>
+          <w:rtl/>
+        </w:rPr>
+        <w:t>–</w:t>
+      </w:r>
+      <w:r>
+        <w:rPr>
+          <w:rFonts w:hint="cs"/>
+          <w:rtl/>
+        </w:rPr>
+        <w:t xml:space="preserve"> </w:t>
+      </w:r>
+      <w:r>
+        <w:t>Factory</w:t>
+      </w:r>
+      <w:r>
+        <w:rPr>
+          <w:rFonts w:hint="cs"/>
+          <w:rtl/>
+        </w:rPr>
+        <w:t xml:space="preserve"> הוא האפשרות להוסיף אובייקטים חדשים למערכת מבלי שנדרש לשנות את תכן המערכת,</w:t>
+      </w:r>
+      <w:r>
+        <w:rPr>
+          <w:rFonts w:hint="cs"/>
+          <w:rtl/>
+        </w:rPr>
+        <w:t xml:space="preserve"> לכן מקיים בדיוק את</w:t>
+      </w:r>
+      <w:r>
+        <w:rPr>
+          <w:rFonts w:hint="cs"/>
+          <w:rtl/>
+        </w:rPr>
+        <w:t xml:space="preserve"> עקרון הפתחיות/סגירות. בנוסף עקרון היוצר מ-</w:t>
+      </w:r>
+      <w:r>
+        <w:t>GRASP</w:t>
+      </w:r>
+      <w:r>
+        <w:rPr>
+          <w:rFonts w:hint="cs"/>
+          <w:rtl/>
+        </w:rPr>
+        <w:t xml:space="preserve"> מגדיר איפה ומתי נרצה לממש יצירת אובייקט. נשים לב כי פונקציית ה</w:t>
+      </w:r>
+      <w:r>
+        <w:t>factory</w:t>
+      </w:r>
+      <w:r>
+        <w:rPr>
+          <w:rFonts w:hint="cs"/>
+          <w:rtl/>
+        </w:rPr>
+        <w:t xml:space="preserve"> מקיימת חלק מתנאים אלו, למשל, יש לה את המידע הנדרש על מנת לאתחל מופעים</w:t>
+      </w:r>
+      <w:r>
+        <w:rPr>
+          <w:rFonts w:hint="cs"/>
+          <w:rtl/>
+        </w:rPr>
         <w:t>.</w:t>
       </w:r>
     </w:p>
@@ -563,15 +833,21 @@
           <w:rFonts w:hint="cs"/>
           <w:rtl/>
         </w:rPr>
-        <w:t xml:space="preserve"> במובן שהוא אחראי על אישור </w:t>
+        <w:t xml:space="preserve"> במובן שהוא אחראי על אישור טרנזאקציות כספיות של הזמנות מהמסעדה. המחלקה </w:t>
+      </w:r>
+      <w:r>
+        <w:t>Order</w:t>
+      </w:r>
+      <w:r>
+        <w:rPr>
+          <w:rFonts w:hint="cs"/>
+          <w:rtl/>
+        </w:rPr>
+        <w:t xml:space="preserve"> של הזמנה מכילה שדה של </w:t>
       </w:r>
       <w:proofErr w:type="spellStart"/>
       <w:r>
-        <w:rPr>
-          <w:rFonts w:hint="cs"/>
-          <w:rtl/>
-        </w:rPr>
-        <w:t>טרנזאקציות</w:t>
+        <w:t>PayMethod</w:t>
       </w:r>
       <w:proofErr w:type="spellEnd"/>
       <w:r>
@@ -579,37 +855,7 @@
           <w:rFonts w:hint="cs"/>
           <w:rtl/>
         </w:rPr>
-        <w:t xml:space="preserve"> כספיות של הזמנות מהמסעדה. המחלקה </w:t>
-      </w:r>
-      <w:r>
-        <w:t>Order</w:t>
-      </w:r>
-      <w:r>
-        <w:rPr>
-          <w:rFonts w:hint="cs"/>
-          <w:rtl/>
-        </w:rPr>
-        <w:t xml:space="preserve"> של הזמנה מכילה שדה של </w:t>
-      </w:r>
-      <w:proofErr w:type="spellStart"/>
-      <w:r>
-        <w:t>PayMethod</w:t>
-      </w:r>
-      <w:proofErr w:type="spellEnd"/>
-      <w:r>
-        <w:rPr>
-          <w:rFonts w:hint="cs"/>
-          <w:rtl/>
-        </w:rPr>
-        <w:t xml:space="preserve"> אך אין לה מספיק מידע בשביל לאשר </w:t>
-      </w:r>
-      <w:proofErr w:type="spellStart"/>
-      <w:r>
-        <w:rPr>
-          <w:rFonts w:hint="cs"/>
-          <w:rtl/>
-        </w:rPr>
-        <w:t>טר</w:t>
+        <w:t xml:space="preserve"> אך אין לה מספיק מידע בשביל לאשר טר</w:t>
       </w:r>
       <w:r>
         <w:rPr>
@@ -623,15 +869,7 @@
           <w:rFonts w:hint="cs"/>
           <w:rtl/>
         </w:rPr>
-        <w:t>זאקציה</w:t>
-      </w:r>
-      <w:proofErr w:type="spellEnd"/>
-      <w:r>
-        <w:rPr>
-          <w:rFonts w:hint="cs"/>
-          <w:rtl/>
-        </w:rPr>
-        <w:t>:</w:t>
+        <w:t>זאקציה:</w:t>
       </w:r>
     </w:p>
     <w:p>
@@ -645,6 +883,7 @@
         <w:rPr>
           <w:noProof/>
         </w:rPr>
+        <w:lastRenderedPageBreak/>
         <w:drawing>
           <wp:inline distT="0" distB="0" distL="0" distR="0" wp14:anchorId="49BC5F2C" wp14:editId="5A9BF220">
             <wp:extent cx="5731510" cy="4322445"/>
@@ -661,10 +900,10 @@
                     <pic:cNvPicPr/>
                   </pic:nvPicPr>
                   <pic:blipFill>
-                    <a:blip r:embed="rId9">
+                    <a:blip r:embed="rId10">
                       <a:extLst>
                         <a:ext uri="{96DAC541-7B7A-43D3-8B79-37D633B846F1}">
-                          <asvg:svgBlip xmlns:asvg="http://schemas.microsoft.com/office/drawing/2016/SVG/main" r:embed="rId10"/>
+                          <asvg:svgBlip xmlns:asvg="http://schemas.microsoft.com/office/drawing/2016/SVG/main" r:embed="rId11"/>
                         </a:ext>
                       </a:extLst>
                     </a:blip>
@@ -755,7 +994,6 @@
           <w:noProof/>
           <w:rtl/>
         </w:rPr>
-        <w:lastRenderedPageBreak/>
         <w:drawing>
           <wp:inline distT="0" distB="0" distL="0" distR="0" wp14:anchorId="74147A2C" wp14:editId="10A2B4C9">
             <wp:extent cx="6480175" cy="2595245"/>
@@ -772,10 +1010,10 @@
                     <pic:cNvPicPr/>
                   </pic:nvPicPr>
                   <pic:blipFill>
-                    <a:blip r:embed="rId11">
+                    <a:blip r:embed="rId12">
                       <a:extLst>
                         <a:ext uri="{96DAC541-7B7A-43D3-8B79-37D633B846F1}">
-                          <asvg:svgBlip xmlns:asvg="http://schemas.microsoft.com/office/drawing/2016/SVG/main" r:embed="rId12"/>
+                          <asvg:svgBlip xmlns:asvg="http://schemas.microsoft.com/office/drawing/2016/SVG/main" r:embed="rId13"/>
                         </a:ext>
                       </a:extLst>
                     </a:blip>
@@ -801,22 +1039,620 @@
     </w:p>
     <w:p>
       <w:pPr>
-        <w:ind w:left="360"/>
-        <w:rPr>
-          <w:rtl/>
-        </w:rPr>
-      </w:pPr>
-    </w:p>
-    <w:p>
-      <w:pPr>
-        <w:ind w:left="360"/>
-        <w:rPr>
-          <w:rtl/>
-        </w:rPr>
-      </w:pPr>
+        <w:pStyle w:val="ListParagraph"/>
+        <w:numPr>
+          <w:ilvl w:val="0"/>
+          <w:numId w:val="17"/>
+        </w:numPr>
+      </w:pPr>
+      <w:r>
+        <w:rPr>
+          <w:rFonts w:hint="cs"/>
+          <w:rtl/>
+        </w:rPr>
+        <w:t>ה</w:t>
+      </w:r>
+      <w:r>
+        <w:t>design pattern</w:t>
+      </w:r>
+      <w:r>
+        <w:rPr>
+          <w:rFonts w:hint="cs"/>
+          <w:rtl/>
+        </w:rPr>
+        <w:t xml:space="preserve"> שמומש כאן הוא </w:t>
+      </w:r>
+      <w:r>
+        <w:t>factory</w:t>
+      </w:r>
+      <w:r>
+        <w:rPr>
+          <w:rFonts w:hint="cs"/>
+          <w:rtl/>
+        </w:rPr>
+        <w:t xml:space="preserve"> כ</w:t>
+      </w:r>
+      <w:r>
+        <w:rPr>
+          <w:rFonts w:hint="cs"/>
+          <w:rtl/>
+        </w:rPr>
+        <w:t>י יצירת האובייקט מתרחשת בתת מחלקה ולפי דרישה ולא באופן ישיר ומפורש.</w:t>
+      </w:r>
+      <w:r>
+        <w:t xml:space="preserve"> </w:t>
+      </w:r>
+    </w:p>
+    <w:p>
+      <w:pPr>
+        <w:pStyle w:val="ListParagraph"/>
+        <w:numPr>
+          <w:ilvl w:val="0"/>
+          <w:numId w:val="17"/>
+        </w:numPr>
+        <w:rPr>
+          <w:rtl/>
+        </w:rPr>
+      </w:pPr>
+      <w:r>
+        <w:rPr>
+          <w:rFonts w:hint="cs"/>
+          <w:rtl/>
+        </w:rPr>
+        <w:t>נראה שה</w:t>
+      </w:r>
+      <w:r>
+        <w:t>design pattern</w:t>
+      </w:r>
+      <w:r>
+        <w:rPr>
+          <w:rFonts w:hint="cs"/>
+          <w:rtl/>
+        </w:rPr>
+        <w:t xml:space="preserve"> שמומש הוא </w:t>
+      </w:r>
+      <w:r>
+        <w:t>singleton</w:t>
+      </w:r>
+      <w:r>
+        <w:rPr>
+          <w:rFonts w:hint="cs"/>
+          <w:rtl/>
+        </w:rPr>
+        <w:t xml:space="preserve"> שכן נראה שלא ניתן לייצר יותר מ</w:t>
+      </w:r>
+      <w:proofErr w:type="spellStart"/>
+      <w:r>
+        <w:t>SecurityManager</w:t>
+      </w:r>
+      <w:proofErr w:type="spellEnd"/>
+      <w:r>
+        <w:rPr>
+          <w:rFonts w:hint="cs"/>
+          <w:rtl/>
+        </w:rPr>
+        <w:t xml:space="preserve"> אחד וכל ניסיון ליצור אחד נוסף פשוט יחזיר את ה</w:t>
+      </w:r>
+      <w:r>
+        <w:t>instance</w:t>
+      </w:r>
+      <w:r>
+        <w:rPr>
+          <w:rFonts w:hint="cs"/>
+          <w:rtl/>
+        </w:rPr>
+        <w:t xml:space="preserve"> הקיים.</w:t>
+      </w:r>
+    </w:p>
+    <w:p>
+      <w:pPr>
+        <w:bidi w:val="0"/>
+        <w:spacing w:after="160" w:line="259" w:lineRule="auto"/>
+        <w:rPr>
+          <w:rtl/>
+        </w:rPr>
+      </w:pPr>
+      <w:r>
+        <w:rPr>
+          <w:rtl/>
+        </w:rPr>
+        <w:br w:type="page"/>
+      </w:r>
+    </w:p>
+    <w:p>
+      <w:pPr>
+        <w:pStyle w:val="Title"/>
+        <w:rPr>
+          <w:rtl/>
+        </w:rPr>
+      </w:pPr>
+      <w:r>
+        <w:rPr>
+          <w:rFonts w:hint="cs"/>
+          <w:rtl/>
+        </w:rPr>
+        <w:lastRenderedPageBreak/>
+        <w:t xml:space="preserve">שאלה </w:t>
+      </w:r>
+      <w:r>
+        <w:rPr>
+          <w:rFonts w:hint="cs"/>
+          <w:rtl/>
+        </w:rPr>
+        <w:t>3</w:t>
+      </w:r>
+    </w:p>
+    <w:p>
+      <w:pPr>
+        <w:rPr>
+          <w:rtl/>
+        </w:rPr>
+      </w:pPr>
+      <w:r>
+        <w:rPr>
+          <w:rFonts w:hint="cs"/>
+          <w:rtl/>
+        </w:rPr>
+        <w:t>ה</w:t>
+      </w:r>
+      <w:r>
+        <w:t>design patterns</w:t>
+      </w:r>
+      <w:r>
+        <w:rPr>
+          <w:rFonts w:hint="cs"/>
+          <w:rtl/>
+        </w:rPr>
+        <w:t xml:space="preserve"> השונים מומשו באופן הבא:</w:t>
+      </w:r>
+    </w:p>
+    <w:p>
+      <w:pPr>
+        <w:rPr>
+          <w:rtl/>
+        </w:rPr>
+      </w:pPr>
+    </w:p>
+    <w:p>
+      <w:pPr>
+        <w:rPr>
+          <w:rtl/>
+        </w:rPr>
+      </w:pPr>
+      <w:r>
+        <w:t>Singleton</w:t>
+      </w:r>
+      <w:r>
+        <w:rPr>
+          <w:rFonts w:hint="cs"/>
+          <w:rtl/>
+        </w:rPr>
+        <w:t xml:space="preserve"> </w:t>
+      </w:r>
+      <w:r>
+        <w:rPr>
+          <w:rtl/>
+        </w:rPr>
+        <w:t>–</w:t>
+      </w:r>
+      <w:r>
+        <w:rPr>
+          <w:rFonts w:hint="cs"/>
+          <w:rtl/>
+        </w:rPr>
+        <w:t xml:space="preserve"> המחלקה </w:t>
+      </w:r>
+      <w:proofErr w:type="spellStart"/>
+      <w:r>
+        <w:t>ColorGenrator</w:t>
+      </w:r>
+      <w:proofErr w:type="spellEnd"/>
+      <w:r>
+        <w:rPr>
+          <w:rFonts w:hint="cs"/>
+          <w:rtl/>
+        </w:rPr>
+        <w:t xml:space="preserve"> היא סינגלטון. המימוש הינו בדמה להרצאות על ידי הפיכת פונקציית הבנאי לפרטית ויצירת פונקצייה סטאטית שדואג לקיום של מופע יחיד של המחלקה.</w:t>
+      </w:r>
+    </w:p>
+    <w:p>
+      <w:pPr>
+        <w:rPr>
+          <w:rFonts w:hint="cs"/>
+          <w:rtl/>
+        </w:rPr>
+      </w:pPr>
+      <w:r>
+        <w:rPr>
+          <w:rFonts w:hint="cs"/>
+          <w:rtl/>
+        </w:rPr>
+        <w:t xml:space="preserve">בזכות שימוש בסינגלטון אנחנו יוכלים להיות בטוחים שכל </w:t>
+      </w:r>
+      <w:r>
+        <w:t>Billboard</w:t>
+      </w:r>
+      <w:r>
+        <w:rPr>
+          <w:rFonts w:hint="cs"/>
+          <w:rtl/>
+        </w:rPr>
+        <w:t xml:space="preserve"> במערכת ישנה את צבעו לאותו צבע.</w:t>
+      </w:r>
+    </w:p>
+    <w:p>
+      <w:pPr>
+        <w:rPr>
+          <w:rtl/>
+        </w:rPr>
+      </w:pPr>
+    </w:p>
+    <w:p>
+      <w:pPr>
+        <w:rPr>
+          <w:rtl/>
+        </w:rPr>
+      </w:pPr>
+      <w:r>
+        <w:t>Observer</w:t>
+      </w:r>
+      <w:r>
+        <w:rPr>
+          <w:rFonts w:hint="cs"/>
+          <w:rtl/>
+        </w:rPr>
+        <w:t xml:space="preserve"> </w:t>
+      </w:r>
+      <w:r>
+        <w:rPr>
+          <w:rtl/>
+        </w:rPr>
+        <w:t>–</w:t>
+      </w:r>
+      <w:r>
+        <w:rPr>
+          <w:rFonts w:hint="cs"/>
+          <w:rtl/>
+        </w:rPr>
+        <w:t xml:space="preserve"> ה</w:t>
+      </w:r>
+      <w:r>
+        <w:t>Observer</w:t>
+      </w:r>
+      <w:r>
+        <w:rPr>
+          <w:rFonts w:hint="cs"/>
+          <w:rtl/>
+        </w:rPr>
+        <w:t xml:space="preserve"> במקרה זה היא המחלקה </w:t>
+      </w:r>
+      <w:r>
+        <w:t>Billboard</w:t>
+      </w:r>
+      <w:r>
+        <w:rPr>
+          <w:rFonts w:hint="cs"/>
+          <w:rtl/>
+        </w:rPr>
+        <w:t xml:space="preserve"> וה</w:t>
+      </w:r>
+      <w:r>
+        <w:t>Observable</w:t>
+      </w:r>
+      <w:r>
+        <w:rPr>
+          <w:rFonts w:hint="cs"/>
+          <w:rtl/>
+        </w:rPr>
+        <w:t xml:space="preserve"> היא המחלקה </w:t>
+      </w:r>
+      <w:proofErr w:type="spellStart"/>
+      <w:r>
+        <w:t>ColorGenerator</w:t>
+      </w:r>
+      <w:proofErr w:type="spellEnd"/>
+      <w:r>
+        <w:rPr>
+          <w:rFonts w:hint="cs"/>
+          <w:rtl/>
+        </w:rPr>
+        <w:t xml:space="preserve">. </w:t>
+      </w:r>
+    </w:p>
+    <w:p>
+      <w:pPr>
+        <w:rPr>
+          <w:rtl/>
+        </w:rPr>
+      </w:pPr>
+      <w:r>
+        <w:rPr>
+          <w:rFonts w:hint="cs"/>
+          <w:rtl/>
+        </w:rPr>
+        <w:t>יש צורך ב</w:t>
+      </w:r>
+      <w:r>
+        <w:t>design pattern</w:t>
+      </w:r>
+      <w:r>
+        <w:rPr>
+          <w:rFonts w:hint="cs"/>
+          <w:rtl/>
+        </w:rPr>
+        <w:t xml:space="preserve"> זה מכיוון שכל הלוחות צריכים לדעת שהגיע הזמן לשנות את צבעם ולכן עליהם להקשיב ל</w:t>
+      </w:r>
+      <w:proofErr w:type="spellStart"/>
+      <w:r>
+        <w:t>ColorGenerator</w:t>
+      </w:r>
+      <w:proofErr w:type="spellEnd"/>
+      <w:r>
+        <w:rPr>
+          <w:rFonts w:hint="cs"/>
+          <w:rtl/>
+        </w:rPr>
+        <w:t>.</w:t>
+      </w:r>
+    </w:p>
+    <w:p>
+      <w:pPr>
+        <w:rPr>
+          <w:rtl/>
+        </w:rPr>
+      </w:pPr>
+      <w:r>
+        <w:rPr>
+          <w:rFonts w:hint="cs"/>
+          <w:rtl/>
+        </w:rPr>
+        <w:t xml:space="preserve">המימוש של </w:t>
+      </w:r>
+      <w:r>
+        <w:t>design pattern</w:t>
+      </w:r>
+      <w:r>
+        <w:rPr>
+          <w:rFonts w:hint="cs"/>
+          <w:rtl/>
+        </w:rPr>
+        <w:t xml:space="preserve"> זה הוא על ידי </w:t>
+      </w:r>
+      <w:r>
+        <w:t>Collection</w:t>
+      </w:r>
+      <w:r>
+        <w:rPr>
+          <w:rFonts w:hint="cs"/>
+          <w:rtl/>
+        </w:rPr>
+        <w:t xml:space="preserve"> של </w:t>
+      </w:r>
+      <w:r>
+        <w:t>Billboards</w:t>
+      </w:r>
+      <w:r>
+        <w:rPr>
+          <w:rFonts w:hint="cs"/>
+          <w:rtl/>
+        </w:rPr>
+        <w:t xml:space="preserve"> במחלקה </w:t>
+      </w:r>
+      <w:proofErr w:type="spellStart"/>
+      <w:r>
+        <w:t>ColorGenerator</w:t>
+      </w:r>
+      <w:proofErr w:type="spellEnd"/>
+      <w:r>
+        <w:rPr>
+          <w:rFonts w:hint="cs"/>
+          <w:rtl/>
+        </w:rPr>
+        <w:t>.</w:t>
+      </w:r>
+    </w:p>
+    <w:p>
+      <w:pPr>
+        <w:rPr>
+          <w:rtl/>
+        </w:rPr>
+      </w:pPr>
+      <w:r>
+        <w:rPr>
+          <w:rFonts w:hint="cs"/>
+          <w:rtl/>
+        </w:rPr>
+        <w:t>ניתן להוסיף כמה לוחות שנרצה, וכל שתי שניות יעבור ה</w:t>
+      </w:r>
+      <w:proofErr w:type="spellStart"/>
+      <w:r>
+        <w:t>ColorGenerator</w:t>
+      </w:r>
+      <w:proofErr w:type="spellEnd"/>
+      <w:r>
+        <w:rPr>
+          <w:rFonts w:hint="cs"/>
+          <w:rtl/>
+        </w:rPr>
+        <w:t xml:space="preserve"> ויודיע לכולם שהגיע הזמן להחליף צבע ומהו הצבע החדש.</w:t>
+      </w:r>
+    </w:p>
+    <w:p>
+      <w:pPr>
+        <w:rPr>
+          <w:rtl/>
+        </w:rPr>
+      </w:pPr>
+    </w:p>
+    <w:p>
+      <w:r>
+        <w:rPr>
+          <w:rFonts w:hint="cs"/>
+        </w:rPr>
+        <w:t>S</w:t>
+      </w:r>
+      <w:r>
+        <w:t>trategy</w:t>
+      </w:r>
+      <w:r>
+        <w:rPr>
+          <w:rFonts w:hint="cs"/>
+          <w:rtl/>
+        </w:rPr>
+        <w:t xml:space="preserve"> </w:t>
+      </w:r>
+      <w:r>
+        <w:rPr>
+          <w:rtl/>
+        </w:rPr>
+        <w:t>–</w:t>
+      </w:r>
+      <w:r>
+        <w:rPr>
+          <w:rFonts w:hint="cs"/>
+          <w:rtl/>
+        </w:rPr>
+        <w:t xml:space="preserve"> </w:t>
+      </w:r>
+      <w:r>
+        <w:rPr>
+          <w:rFonts w:hint="cs"/>
+          <w:rtl/>
+        </w:rPr>
+        <w:t>השתמשנו ב</w:t>
+      </w:r>
+      <w:r>
+        <w:t>design pattern</w:t>
+      </w:r>
+      <w:r>
+        <w:rPr>
+          <w:rFonts w:hint="cs"/>
+          <w:rtl/>
+        </w:rPr>
+        <w:t xml:space="preserve"> זה על מנת לאפשר חופש בסדר שינוי הלוחות בכל </w:t>
+      </w:r>
+      <w:r>
+        <w:t>Billboard</w:t>
+      </w:r>
+      <w:r>
+        <w:rPr>
+          <w:rFonts w:hint="cs"/>
+          <w:rtl/>
+        </w:rPr>
+        <w:t xml:space="preserve"> מבלי ליצור את כל המחלקה מחדש.</w:t>
+      </w:r>
+    </w:p>
+    <w:p>
+      <w:pPr>
+        <w:rPr>
+          <w:rtl/>
+        </w:rPr>
+      </w:pPr>
+      <w:r>
+        <w:t>Design pattern</w:t>
+      </w:r>
+      <w:r>
+        <w:rPr>
+          <w:rFonts w:hint="cs"/>
+          <w:rtl/>
+        </w:rPr>
+        <w:t xml:space="preserve"> זה מומש על ידי יצירת </w:t>
+      </w:r>
+      <w:r>
+        <w:t>interface</w:t>
+      </w:r>
+      <w:r>
+        <w:rPr>
+          <w:rFonts w:hint="cs"/>
+          <w:rtl/>
+        </w:rPr>
+        <w:t xml:space="preserve"> בשם </w:t>
+      </w:r>
+      <w:proofErr w:type="spellStart"/>
+      <w:r>
+        <w:t>ColorChangeStrategy</w:t>
+      </w:r>
+      <w:proofErr w:type="spellEnd"/>
+      <w:r>
+        <w:rPr>
+          <w:rFonts w:hint="cs"/>
+          <w:rtl/>
+        </w:rPr>
+        <w:t xml:space="preserve"> ע</w:t>
+      </w:r>
+      <w:r>
+        <w:rPr>
+          <w:rFonts w:hint="cs"/>
+          <w:rtl/>
+        </w:rPr>
+        <w:t xml:space="preserve">ם פונקציה בודדת </w:t>
+      </w:r>
+      <w:proofErr w:type="spellStart"/>
+      <w:r>
+        <w:t>GetColorChangeOrder</w:t>
+      </w:r>
+      <w:proofErr w:type="spellEnd"/>
+      <w:r>
+        <w:rPr>
+          <w:rFonts w:hint="cs"/>
+          <w:rtl/>
+        </w:rPr>
+        <w:t xml:space="preserve">. כאשר ניצור </w:t>
+      </w:r>
+      <w:r>
+        <w:t>Billboard</w:t>
+      </w:r>
+      <w:r>
+        <w:rPr>
+          <w:rFonts w:hint="cs"/>
+          <w:rtl/>
+        </w:rPr>
+        <w:t xml:space="preserve"> נצתרך לספק מחלקה כלשהי אשר מממשת </w:t>
+      </w:r>
+      <w:r>
+        <w:t>interface</w:t>
+      </w:r>
+      <w:r>
+        <w:rPr>
+          <w:rFonts w:hint="cs"/>
+          <w:rtl/>
+        </w:rPr>
+        <w:t xml:space="preserve"> זה.</w:t>
+      </w:r>
+    </w:p>
+    <w:p>
+      <w:pPr>
+        <w:rPr>
+          <w:rFonts w:hint="cs"/>
+          <w:rtl/>
+        </w:rPr>
+      </w:pPr>
+      <w:r>
+        <w:rPr>
+          <w:rFonts w:hint="cs"/>
+          <w:rtl/>
+        </w:rPr>
+        <w:t xml:space="preserve">כך נוכל תחת אותו ממשק של </w:t>
+      </w:r>
+      <w:r>
+        <w:rPr>
+          <w:rFonts w:hint="cs"/>
+        </w:rPr>
+        <w:t>B</w:t>
+      </w:r>
+      <w:r>
+        <w:t>illboard</w:t>
+      </w:r>
+      <w:r>
+        <w:rPr>
+          <w:rFonts w:hint="cs"/>
+          <w:rtl/>
+        </w:rPr>
+        <w:t xml:space="preserve"> למממש סדרי עדכון שונים בקלות.</w:t>
+      </w:r>
     </w:p>
     <w:sectPr>
-      <w:headerReference w:type="default" r:id="rId13"/>
+      <w:headerReference w:type="default" r:id="rId14"/>
       <w:type w:val="continuous"/>
       <w:pgSz w:w="11907" w:h="16840" w:code="9"/>
       <w:pgMar w:top="1134" w:right="851" w:bottom="1134" w:left="851" w:header="709" w:footer="709" w:gutter="0"/>
@@ -930,7 +1766,7 @@
   <w:abstractNum w:abstractNumId="0" w15:restartNumberingAfterBreak="0">
     <w:nsid w:val="079F0F34"/>
     <w:multiLevelType w:val="hybridMultilevel"/>
-    <w:tmpl w:val="D604EF2C"/>
+    <w:tmpl w:val="6164BEF8"/>
     <w:lvl w:ilvl="0" w:tplc="359E6164">
       <w:start w:val="1"/>
       <w:numFmt w:val="hebrew1"/>
@@ -3271,6 +4107,7 @@
   <w:style w:type="character" w:default="1" w:styleId="DefaultParagraphFont">
     <w:name w:val="Default Paragraph Font"/>
     <w:uiPriority w:val="1"/>
+    <w:semiHidden/>
     <w:unhideWhenUsed/>
   </w:style>
   <w:style w:type="table" w:default="1" w:styleId="TableNormal">

</xml_diff>

<commit_message>
small update to dry part
</commit_message>
<xml_diff>
--- a/homework4/dry.docx
+++ b/homework4/dry.docx
@@ -210,13 +210,8 @@
         </w:rPr>
         <w:t xml:space="preserve"> דורסות את המתודה </w:t>
       </w:r>
-      <w:proofErr w:type="gramStart"/>
-      <w:r>
-        <w:t>greet(</w:t>
-      </w:r>
-      <w:proofErr w:type="gramEnd"/>
-      <w:r>
-        <w:t>)</w:t>
+      <w:r>
+        <w:t>greet()</w:t>
       </w:r>
       <w:r>
         <w:rPr>
@@ -449,7 +444,6 @@
           <w:rFonts w:hint="cs"/>
           <w:rtl/>
         </w:rPr>
-        <w:lastRenderedPageBreak/>
         <w:t>שאלה 2</w:t>
       </w:r>
     </w:p>
@@ -878,7 +872,6 @@
         <w:rPr>
           <w:noProof/>
         </w:rPr>
-        <w:lastRenderedPageBreak/>
         <w:drawing>
           <wp:inline distT="0" distB="0" distL="0" distR="0" wp14:anchorId="49BC5F2C" wp14:editId="5A9BF220">
             <wp:extent cx="5731510" cy="4322445"/>
@@ -1166,7 +1159,6 @@
           <w:rFonts w:hint="cs"/>
           <w:rtl/>
         </w:rPr>
-        <w:lastRenderedPageBreak/>
         <w:t>שאלה 3</w:t>
       </w:r>
     </w:p>
@@ -1489,12 +1481,7 @@
       </w:r>
       <w:proofErr w:type="spellStart"/>
       <w:r>
-        <w:t>Co</w:t>
-      </w:r>
-      <w:bookmarkStart w:id="0" w:name="_GoBack"/>
-      <w:bookmarkEnd w:id="0"/>
-      <w:r>
-        <w:t>lorGenerator</w:t>
+        <w:t>ColorGenerator</w:t>
       </w:r>
       <w:proofErr w:type="spellEnd"/>
       <w:r>
@@ -1518,6 +1505,7 @@
     <w:p>
       <w:pPr>
         <w:rPr>
+          <w:rFonts w:hint="cs"/>
           <w:rtl/>
         </w:rPr>
       </w:pPr>
@@ -1545,14 +1533,7 @@
           <w:rFonts w:hint="cs"/>
           <w:rtl/>
         </w:rPr>
-        <w:t xml:space="preserve"> של </w:t>
-      </w:r>
-      <w:r>
-        <w:rPr>
-          <w:rFonts w:hint="cs"/>
-          <w:rtl/>
-        </w:rPr>
-        <w:t>וה</w:t>
+        <w:t xml:space="preserve"> של ה</w:t>
       </w:r>
       <w:r>
         <w:t>Observable</w:t>
@@ -1595,6 +1576,43 @@
         </w:rPr>
         <w:t>.</w:t>
       </w:r>
+      <w:r>
+        <w:rPr>
+          <w:rFonts w:hint="cs"/>
+          <w:rtl/>
+        </w:rPr>
+        <w:t xml:space="preserve"> לאחר התראה זו יעבור כל </w:t>
+      </w:r>
+      <w:r>
+        <w:t>Billboard</w:t>
+      </w:r>
+      <w:r>
+        <w:rPr>
+          <w:rFonts w:hint="cs"/>
+          <w:rtl/>
+        </w:rPr>
+        <w:t xml:space="preserve"> על מערך ה</w:t>
+      </w:r>
+      <w:r>
+        <w:t>Panels</w:t>
+      </w:r>
+      <w:r>
+        <w:rPr>
+          <w:rFonts w:hint="cs"/>
+          <w:rtl/>
+        </w:rPr>
+        <w:t xml:space="preserve"> שלו ויעדכן אותם לפי ה</w:t>
+      </w:r>
+      <w:r>
+        <w:t>Strategy</w:t>
+      </w:r>
+      <w:r>
+        <w:rPr>
+          <w:rFonts w:hint="cs"/>
+          <w:rtl/>
+        </w:rPr>
+        <w:t xml:space="preserve"> שנבחרה.</w:t>
+      </w:r>
     </w:p>
     <w:p>
       <w:pPr>
@@ -1648,7 +1666,31 @@
           <w:rFonts w:hint="cs"/>
           <w:rtl/>
         </w:rPr>
-        <w:t xml:space="preserve"> זה על מנת לאפשר חופש בסדר שינוי הלוחות בכל </w:t>
+        <w:t xml:space="preserve"> זה על מנת לאפשר חופש בסדר </w:t>
+      </w:r>
+      <w:r>
+        <w:rPr>
+          <w:rFonts w:hint="cs"/>
+          <w:rtl/>
+        </w:rPr>
+        <w:t>עדכון</w:t>
+      </w:r>
+      <w:r>
+        <w:rPr>
+          <w:rFonts w:hint="cs"/>
+          <w:rtl/>
+        </w:rPr>
+        <w:t xml:space="preserve"> ה</w:t>
+      </w:r>
+      <w:r>
+        <w:t>Panels</w:t>
+      </w:r>
+      <w:r>
+        <w:rPr>
+          <w:rFonts w:hint="cs"/>
+          <w:rtl/>
+        </w:rPr>
+        <w:t xml:space="preserve"> בכל </w:t>
       </w:r>
       <w:r>
         <w:t>Billboard</w:t>
@@ -1766,7 +1808,7 @@
           <w:rFonts w:hint="cs"/>
           <w:rtl/>
         </w:rPr>
-        <w:t xml:space="preserve"> למממש סדרי עדכון שונים בקלות.</w:t>
+        <w:t xml:space="preserve"> לממש סדרי עדכון שונים בקלות.</w:t>
       </w:r>
     </w:p>
     <w:sectPr>

</xml_diff>